<commit_message>
Subir archivos, Crear Carpetas
</commit_message>
<xml_diff>
--- a/public/document/Solicitud_Completada_1002534164.docx
+++ b/public/document/Solicitud_Completada_1002534164.docx
@@ -146,7 +146,7 @@
                 <w:b w:val="false"/>
                 <w:bCs w:val="false"/>
               </w:rPr>
-              <w:t>2024-12-19</w:t>
+              <w:t>2024-12-20</w:t>
             </w:r>
           </w:p>
         </w:tc>
@@ -373,7 +373,7 @@
                 <w:b w:val="false"/>
                 <w:bCs w:val="false"/>
               </w:rPr>
-              <w:t>0998035014</w:t>
+              <w:t>0992783016</w:t>
             </w:r>
           </w:p>
         </w:tc>
@@ -486,7 +486,7 @@
             </w:pPr>
             <w:r>
               <w:rPr/>
-              <w:t>s</w:t>
+              <w:t>no</w:t>
             </w:r>
           </w:p>
         </w:tc>

</xml_diff>